<commit_message>
the second week of August
</commit_message>
<xml_diff>
--- a/August/八月第一周.docx
+++ b/August/八月第一周.docx
@@ -365,7 +365,6 @@
                 <w:lang w:val="en-US" w:eastAsia="zh-CN"/>
               </w:rPr>
             </w:pPr>
-            <w:bookmarkStart w:id="0" w:name="_GoBack"/>
             <w:r>
               <w:rPr>
                 <w:rFonts w:hint="eastAsia"/>
@@ -378,7 +377,6 @@
               </w:rPr>
               <w:t>论文阅读</w:t>
             </w:r>
-            <w:bookmarkEnd w:id="0"/>
           </w:p>
         </w:tc>
         <w:tc>
@@ -400,7 +398,7 @@
             <w:r>
               <w:rPr>
                 <w:rFonts w:hint="eastAsia"/>
-                <w:strike w:val="0"/>
+                <w:strike/>
                 <w:dstrike w:val="0"/>
                 <w:sz w:val="28"/>
                 <w:szCs w:val="28"/>
@@ -430,7 +428,7 @@
             <w:r>
               <w:rPr>
                 <w:rFonts w:hint="eastAsia"/>
-                <w:strike w:val="0"/>
+                <w:strike/>
                 <w:dstrike w:val="0"/>
                 <w:sz w:val="28"/>
                 <w:szCs w:val="28"/>
@@ -460,7 +458,7 @@
             <w:r>
               <w:rPr>
                 <w:rFonts w:hint="eastAsia"/>
-                <w:strike w:val="0"/>
+                <w:strike/>
                 <w:dstrike w:val="0"/>
                 <w:sz w:val="28"/>
                 <w:szCs w:val="28"/>
@@ -490,7 +488,7 @@
             <w:r>
               <w:rPr>
                 <w:rFonts w:hint="eastAsia"/>
-                <w:strike w:val="0"/>
+                <w:strike/>
                 <w:dstrike w:val="0"/>
                 <w:sz w:val="28"/>
                 <w:szCs w:val="28"/>
@@ -520,14 +518,14 @@
             <w:r>
               <w:rPr>
                 <w:rFonts w:hint="eastAsia"/>
-                <w:strike w:val="0"/>
-                <w:dstrike w:val="0"/>
-                <w:sz w:val="28"/>
-                <w:szCs w:val="28"/>
-                <w:vertAlign w:val="baseline"/>
-                <w:lang w:val="en-US" w:eastAsia="zh-CN"/>
-              </w:rPr>
-              <w:t>论文阅读</w:t>
+                <w:strike/>
+                <w:dstrike w:val="0"/>
+                <w:sz w:val="28"/>
+                <w:szCs w:val="28"/>
+                <w:vertAlign w:val="baseline"/>
+                <w:lang w:val="en-US" w:eastAsia="zh-CN"/>
+              </w:rPr>
+              <w:t>DQN</w:t>
             </w:r>
           </w:p>
         </w:tc>
@@ -625,7 +623,7 @@
             <w:r>
               <w:rPr>
                 <w:rFonts w:hint="eastAsia"/>
-                <w:strike w:val="0"/>
+                <w:strike/>
                 <w:dstrike w:val="0"/>
                 <w:sz w:val="28"/>
                 <w:szCs w:val="28"/>
@@ -655,7 +653,7 @@
             <w:r>
               <w:rPr>
                 <w:rFonts w:hint="eastAsia"/>
-                <w:strike w:val="0"/>
+                <w:strike/>
                 <w:dstrike w:val="0"/>
                 <w:sz w:val="28"/>
                 <w:szCs w:val="28"/>
@@ -685,7 +683,7 @@
             <w:r>
               <w:rPr>
                 <w:rFonts w:hint="eastAsia"/>
-                <w:strike w:val="0"/>
+                <w:strike/>
                 <w:dstrike w:val="0"/>
                 <w:sz w:val="28"/>
                 <w:szCs w:val="28"/>
@@ -715,7 +713,7 @@
             <w:r>
               <w:rPr>
                 <w:rFonts w:hint="eastAsia"/>
-                <w:strike w:val="0"/>
+                <w:strike/>
                 <w:dstrike w:val="0"/>
                 <w:sz w:val="28"/>
                 <w:szCs w:val="28"/>
@@ -745,7 +743,7 @@
             <w:r>
               <w:rPr>
                 <w:rFonts w:hint="eastAsia"/>
-                <w:strike w:val="0"/>
+                <w:strike/>
                 <w:dstrike w:val="0"/>
                 <w:sz w:val="28"/>
                 <w:szCs w:val="28"/>
@@ -772,10 +770,12 @@
                 <w:lang w:val="en-US" w:eastAsia="zh-CN"/>
               </w:rPr>
             </w:pPr>
-            <w:r>
-              <w:rPr>
-                <w:rFonts w:hint="eastAsia"/>
-                <w:strike w:val="0"/>
+            <w:bookmarkStart w:id="0" w:name="_GoBack"/>
+            <w:bookmarkEnd w:id="0"/>
+            <w:r>
+              <w:rPr>
+                <w:rFonts w:hint="eastAsia"/>
+                <w:strike/>
                 <w:dstrike w:val="0"/>
                 <w:sz w:val="28"/>
                 <w:szCs w:val="28"/>
@@ -870,7 +870,7 @@
             <w:r>
               <w:rPr>
                 <w:rFonts w:hint="eastAsia"/>
-                <w:strike w:val="0"/>
+                <w:strike/>
                 <w:dstrike w:val="0"/>
                 <w:sz w:val="28"/>
                 <w:szCs w:val="28"/>
@@ -894,7 +894,7 @@
             <w:r>
               <w:rPr>
                 <w:rFonts w:hint="eastAsia"/>
-                <w:strike w:val="0"/>
+                <w:strike/>
                 <w:dstrike w:val="0"/>
                 <w:sz w:val="28"/>
                 <w:szCs w:val="28"/>
@@ -918,7 +918,7 @@
             <w:r>
               <w:rPr>
                 <w:rFonts w:hint="eastAsia"/>
-                <w:strike w:val="0"/>
+                <w:strike/>
                 <w:dstrike w:val="0"/>
                 <w:sz w:val="28"/>
                 <w:szCs w:val="28"/>
@@ -944,7 +944,7 @@
             <w:r>
               <w:rPr>
                 <w:rFonts w:hint="eastAsia"/>
-                <w:strike w:val="0"/>
+                <w:strike/>
                 <w:dstrike w:val="0"/>
                 <w:sz w:val="28"/>
                 <w:szCs w:val="28"/>
@@ -968,7 +968,7 @@
             <w:r>
               <w:rPr>
                 <w:rFonts w:hint="eastAsia"/>
-                <w:strike w:val="0"/>
+                <w:strike/>
                 <w:dstrike w:val="0"/>
                 <w:sz w:val="28"/>
                 <w:szCs w:val="28"/>
@@ -992,7 +992,7 @@
             <w:r>
               <w:rPr>
                 <w:rFonts w:hint="eastAsia"/>
-                <w:strike w:val="0"/>
+                <w:strike/>
                 <w:dstrike w:val="0"/>
                 <w:sz w:val="28"/>
                 <w:szCs w:val="28"/>

</xml_diff>